<commit_message>
Day 6 second commit with Screenshot updates
</commit_message>
<xml_diff>
--- a/Day 6/Day 6.docx
+++ b/Day 6/Day 6.docx
@@ -27,13 +27,25 @@
         </w:rPr>
         <w:t>Final Output:</w:t>
       </w:r>
-    </w:p>
-    <w:p>
-      <w:pPr>
-        <w:rPr>
-          <w:lang w:val="en-US"/>
-        </w:rPr>
-      </w:pPr>
+      <w:r>
+        <w:rPr>
+          <w:lang w:val="en-US"/>
+        </w:rPr>
+        <w:t xml:space="preserve"> </w:t>
+      </w:r>
+    </w:p>
+    <w:p>
+      <w:pPr>
+        <w:rPr>
+          <w:lang w:val="en-US"/>
+        </w:rPr>
+      </w:pPr>
+      <w:r>
+        <w:rPr>
+          <w:lang w:val="en-US"/>
+        </w:rPr>
+        <w:t>FIRST CLASS - CTS</w:t>
+      </w:r>
       <w:bookmarkStart w:id="0" w:name="_GoBack"/>
       <w:bookmarkEnd w:id="0"/>
     </w:p>
@@ -52,7 +64,7 @@
           <wp:inline distT="0" distB="0" distL="0" distR="0">
             <wp:extent cx="5731510" cy="3222625"/>
             <wp:effectExtent l="0" t="0" r="2540" b="0"/>
-            <wp:docPr id="2" name="Picture 2"/>
+            <wp:docPr id="1" name="Picture 1"/>
             <wp:cNvGraphicFramePr>
               <a:graphicFrameLocks xmlns:a="http://schemas.openxmlformats.org/drawingml/2006/main" noChangeAspect="1"/>
             </wp:cNvGraphicFramePr>
@@ -60,7 +72,7 @@
               <a:graphicData uri="http://schemas.openxmlformats.org/drawingml/2006/picture">
                 <pic:pic xmlns:pic="http://schemas.openxmlformats.org/drawingml/2006/picture">
                   <pic:nvPicPr>
-                    <pic:cNvPr id="2" name="Screenshot (26).png"/>
+                    <pic:cNvPr id="1" name="Screenshot (28).png"/>
                     <pic:cNvPicPr/>
                   </pic:nvPicPr>
                   <pic:blipFill>
@@ -106,7 +118,7 @@
           <wp:inline distT="0" distB="0" distL="0" distR="0">
             <wp:extent cx="5731510" cy="3222625"/>
             <wp:effectExtent l="0" t="0" r="2540" b="0"/>
-            <wp:docPr id="3" name="Picture 3"/>
+            <wp:docPr id="4" name="Picture 4"/>
             <wp:cNvGraphicFramePr>
               <a:graphicFrameLocks xmlns:a="http://schemas.openxmlformats.org/drawingml/2006/main" noChangeAspect="1"/>
             </wp:cNvGraphicFramePr>
@@ -114,11 +126,181 @@
               <a:graphicData uri="http://schemas.openxmlformats.org/drawingml/2006/picture">
                 <pic:pic xmlns:pic="http://schemas.openxmlformats.org/drawingml/2006/picture">
                   <pic:nvPicPr>
-                    <pic:cNvPr id="3" name="Screenshot (27).png"/>
+                    <pic:cNvPr id="4" name="Screenshot (29).png"/>
                     <pic:cNvPicPr/>
                   </pic:nvPicPr>
                   <pic:blipFill>
                     <a:blip r:embed="rId5">
+                      <a:extLst>
+                        <a:ext uri="{28A0092B-C50C-407E-A947-70E740481C1C}">
+                          <a14:useLocalDpi xmlns:a14="http://schemas.microsoft.com/office/drawing/2010/main" val="0"/>
+                        </a:ext>
+                      </a:extLst>
+                    </a:blip>
+                    <a:stretch>
+                      <a:fillRect/>
+                    </a:stretch>
+                  </pic:blipFill>
+                  <pic:spPr>
+                    <a:xfrm>
+                      <a:off x="0" y="0"/>
+                      <a:ext cx="5731510" cy="3222625"/>
+                    </a:xfrm>
+                    <a:prstGeom prst="rect">
+                      <a:avLst/>
+                    </a:prstGeom>
+                  </pic:spPr>
+                </pic:pic>
+              </a:graphicData>
+            </a:graphic>
+          </wp:inline>
+        </w:drawing>
+      </w:r>
+    </w:p>
+    <w:p>
+      <w:pPr>
+        <w:rPr>
+          <w:lang w:val="en-US"/>
+        </w:rPr>
+      </w:pPr>
+    </w:p>
+    <w:p>
+      <w:pPr>
+        <w:rPr>
+          <w:lang w:val="en-US"/>
+        </w:rPr>
+      </w:pPr>
+    </w:p>
+    <w:p>
+      <w:pPr>
+        <w:rPr>
+          <w:lang w:val="en-US"/>
+        </w:rPr>
+      </w:pPr>
+    </w:p>
+    <w:p>
+      <w:pPr>
+        <w:rPr>
+          <w:lang w:val="en-US"/>
+        </w:rPr>
+      </w:pPr>
+    </w:p>
+    <w:p>
+      <w:pPr>
+        <w:rPr>
+          <w:lang w:val="en-US"/>
+        </w:rPr>
+      </w:pPr>
+    </w:p>
+    <w:p>
+      <w:pPr>
+        <w:rPr>
+          <w:lang w:val="en-US"/>
+        </w:rPr>
+      </w:pPr>
+    </w:p>
+    <w:p>
+      <w:pPr>
+        <w:rPr>
+          <w:lang w:val="en-US"/>
+        </w:rPr>
+      </w:pPr>
+      <w:r>
+        <w:rPr>
+          <w:lang w:val="en-US"/>
+        </w:rPr>
+        <w:t>SECOND CLASS – ACCENTURE</w:t>
+      </w:r>
+    </w:p>
+    <w:p>
+      <w:pPr>
+        <w:rPr>
+          <w:lang w:val="en-US"/>
+        </w:rPr>
+      </w:pPr>
+    </w:p>
+    <w:p>
+      <w:pPr>
+        <w:rPr>
+          <w:lang w:val="en-US"/>
+        </w:rPr>
+      </w:pPr>
+      <w:r>
+        <w:rPr>
+          <w:noProof/>
+          <w:lang w:eastAsia="en-IN"/>
+        </w:rPr>
+        <w:drawing>
+          <wp:inline distT="0" distB="0" distL="0" distR="0">
+            <wp:extent cx="5731510" cy="3222625"/>
+            <wp:effectExtent l="0" t="0" r="2540" b="0"/>
+            <wp:docPr id="5" name="Picture 5"/>
+            <wp:cNvGraphicFramePr>
+              <a:graphicFrameLocks xmlns:a="http://schemas.openxmlformats.org/drawingml/2006/main" noChangeAspect="1"/>
+            </wp:cNvGraphicFramePr>
+            <a:graphic xmlns:a="http://schemas.openxmlformats.org/drawingml/2006/main">
+              <a:graphicData uri="http://schemas.openxmlformats.org/drawingml/2006/picture">
+                <pic:pic xmlns:pic="http://schemas.openxmlformats.org/drawingml/2006/picture">
+                  <pic:nvPicPr>
+                    <pic:cNvPr id="5" name="Screenshot (30).png"/>
+                    <pic:cNvPicPr/>
+                  </pic:nvPicPr>
+                  <pic:blipFill>
+                    <a:blip r:embed="rId6">
+                      <a:extLst>
+                        <a:ext uri="{28A0092B-C50C-407E-A947-70E740481C1C}">
+                          <a14:useLocalDpi xmlns:a14="http://schemas.microsoft.com/office/drawing/2010/main" val="0"/>
+                        </a:ext>
+                      </a:extLst>
+                    </a:blip>
+                    <a:stretch>
+                      <a:fillRect/>
+                    </a:stretch>
+                  </pic:blipFill>
+                  <pic:spPr>
+                    <a:xfrm>
+                      <a:off x="0" y="0"/>
+                      <a:ext cx="5731510" cy="3222625"/>
+                    </a:xfrm>
+                    <a:prstGeom prst="rect">
+                      <a:avLst/>
+                    </a:prstGeom>
+                  </pic:spPr>
+                </pic:pic>
+              </a:graphicData>
+            </a:graphic>
+          </wp:inline>
+        </w:drawing>
+      </w:r>
+    </w:p>
+    <w:p>
+      <w:pPr>
+        <w:rPr>
+          <w:lang w:val="en-US"/>
+        </w:rPr>
+      </w:pPr>
+      <w:r>
+        <w:rPr>
+          <w:noProof/>
+          <w:lang w:eastAsia="en-IN"/>
+        </w:rPr>
+        <w:drawing>
+          <wp:inline distT="0" distB="0" distL="0" distR="0">
+            <wp:extent cx="5731510" cy="3222625"/>
+            <wp:effectExtent l="0" t="0" r="2540" b="0"/>
+            <wp:docPr id="6" name="Picture 6"/>
+            <wp:cNvGraphicFramePr>
+              <a:graphicFrameLocks xmlns:a="http://schemas.openxmlformats.org/drawingml/2006/main" noChangeAspect="1"/>
+            </wp:cNvGraphicFramePr>
+            <a:graphic xmlns:a="http://schemas.openxmlformats.org/drawingml/2006/main">
+              <a:graphicData uri="http://schemas.openxmlformats.org/drawingml/2006/picture">
+                <pic:pic xmlns:pic="http://schemas.openxmlformats.org/drawingml/2006/picture">
+                  <pic:nvPicPr>
+                    <pic:cNvPr id="6" name="Screenshot (31).png"/>
+                    <pic:cNvPicPr/>
+                  </pic:nvPicPr>
+                  <pic:blipFill>
+                    <a:blip r:embed="rId7">
                       <a:extLst>
                         <a:ext uri="{28A0092B-C50C-407E-A947-70E740481C1C}">
                           <a14:useLocalDpi xmlns:a14="http://schemas.microsoft.com/office/drawing/2010/main" val="0"/>

</xml_diff>